<commit_message>
- Event creation working
</commit_message>
<xml_diff>
--- a/Report/vaitkevicius-rokas.docx
+++ b/Report/vaitkevicius-rokas.docx
@@ -2463,8 +2463,6 @@
       <w:r>
         <w:br w:type="page"/>
       </w:r>
-      <w:bookmarkStart w:id="0" w:name="_GoBack"/>
-      <w:bookmarkEnd w:id="0"/>
     </w:p>
     <w:p>
       <w:pPr>
@@ -2474,12 +2472,12 @@
           <w:numId w:val="0"/>
         </w:numPr>
       </w:pPr>
-      <w:bookmarkStart w:id="1" w:name="_Toc477617463"/>
+      <w:bookmarkStart w:id="0" w:name="_Toc477617463"/>
       <w:r>
         <w:lastRenderedPageBreak/>
         <w:t>Terminų ir santraukų žodynas</w:t>
       </w:r>
-      <w:bookmarkEnd w:id="1"/>
+      <w:bookmarkEnd w:id="0"/>
     </w:p>
     <w:p/>
     <w:p/>
@@ -2530,7 +2528,6 @@
           <w:p>
             <w:pPr>
               <w:ind w:firstLine="0"/>
-              <w:jc w:val="both"/>
             </w:pPr>
             <w:r>
               <w:t>Interneto aplikacija ar svetainė, kur viskas telpa viename puslapyje stengiantis vartotojui sukurti iliuziją, tarsi jis naudotųsi darbalaukio aplikacija.</w:t>
@@ -2605,7 +2602,6 @@
           <w:p>
             <w:pPr>
               <w:ind w:firstLine="0"/>
-              <w:jc w:val="both"/>
             </w:pPr>
             <w:r>
               <w:t>Vidinis programavimas, kuris atsakingas už užduotis, kurios vyksta serveryje. Užduotys gali būti: duomenų bazės duomenų manipuliavimas, kita papildoma biznio logika.</w:t>
@@ -2687,18 +2683,15 @@
           <w:numId w:val="0"/>
         </w:numPr>
       </w:pPr>
-      <w:bookmarkStart w:id="2" w:name="_Toc477617464"/>
+      <w:bookmarkStart w:id="1" w:name="_Toc477617464"/>
       <w:r>
         <w:lastRenderedPageBreak/>
         <w:t>Įvadas</w:t>
       </w:r>
-      <w:bookmarkEnd w:id="2"/>
+      <w:bookmarkEnd w:id="1"/>
     </w:p>
     <w:p/>
     <w:p>
-      <w:pPr>
-        <w:jc w:val="both"/>
-      </w:pPr>
       <w:r>
         <w:t>Žmonės turėdami laisvo laiko mėgsta užsiimti jiems patinkančiu sporto, deja, kai kurioms sporto šakoms oficialūs renginiai nėra rengiama, todėl reikia ieškoti bendraminčių</w:t>
       </w:r>
@@ -2821,12 +2814,12 @@
           <w:numId w:val="9"/>
         </w:numPr>
       </w:pPr>
-      <w:bookmarkStart w:id="3" w:name="_Toc477617465"/>
+      <w:bookmarkStart w:id="2" w:name="_Toc477617465"/>
       <w:r>
         <w:lastRenderedPageBreak/>
         <w:t>Analizė</w:t>
       </w:r>
-      <w:bookmarkEnd w:id="3"/>
+      <w:bookmarkEnd w:id="2"/>
     </w:p>
     <w:p/>
     <w:p>
@@ -2848,17 +2841,14 @@
           <w:numId w:val="9"/>
         </w:numPr>
       </w:pPr>
-      <w:bookmarkStart w:id="4" w:name="_Toc477617466"/>
+      <w:bookmarkStart w:id="3" w:name="_Toc477617466"/>
       <w:r>
         <w:t>Esamų sprendimų analizė</w:t>
       </w:r>
-      <w:bookmarkEnd w:id="4"/>
+      <w:bookmarkEnd w:id="3"/>
     </w:p>
     <w:p/>
     <w:p>
-      <w:pPr>
-        <w:jc w:val="both"/>
-      </w:pPr>
       <w:r>
         <w:t xml:space="preserve">Šiame skyriuje išanalizuosiu jau esančias sporto renginių valdymo sistemas. </w:t>
       </w:r>
@@ -2883,11 +2873,11 @@
           <w:numId w:val="9"/>
         </w:numPr>
       </w:pPr>
-      <w:bookmarkStart w:id="5" w:name="_Toc477617467"/>
+      <w:bookmarkStart w:id="4" w:name="_Toc477617467"/>
       <w:r>
         <w:t>Kas vyksta</w:t>
       </w:r>
-      <w:bookmarkEnd w:id="5"/>
+      <w:bookmarkEnd w:id="4"/>
     </w:p>
     <w:p/>
     <w:p>
@@ -2897,26 +2887,39 @@
       <w:r>
         <w:t xml:space="preserve">(žr. </w:t>
       </w:r>
-      <w:fldSimple w:instr=" REF _Ref458513300 ">
-        <w:r>
-          <w:t xml:space="preserve">Pav. </w:t>
-        </w:r>
-        <w:r>
-          <w:rPr>
-            <w:noProof/>
-          </w:rPr>
-          <w:t>1</w:t>
-        </w:r>
-        <w:r>
-          <w:t>.</w:t>
-        </w:r>
-        <w:r>
-          <w:rPr>
-            <w:noProof/>
-          </w:rPr>
-          <w:t>1</w:t>
-        </w:r>
-      </w:fldSimple>
+      <w:r>
+        <w:fldChar w:fldCharType="begin"/>
+      </w:r>
+      <w:r>
+        <w:instrText xml:space="preserve"> REF _Ref458513300 </w:instrText>
+      </w:r>
+      <w:r>
+        <w:fldChar w:fldCharType="separate"/>
+      </w:r>
+      <w:r>
+        <w:t xml:space="preserve">Pav. </w:t>
+      </w:r>
+      <w:r>
+        <w:rPr>
+          <w:noProof/>
+        </w:rPr>
+        <w:t>1</w:t>
+      </w:r>
+      <w:r>
+        <w:t>.</w:t>
+      </w:r>
+      <w:r>
+        <w:rPr>
+          <w:noProof/>
+        </w:rPr>
+        <w:t>1</w:t>
+      </w:r>
+      <w:r>
+        <w:rPr>
+          <w:noProof/>
+        </w:rPr>
+        <w:fldChar w:fldCharType="end"/>
+      </w:r>
       <w:r>
         <w:t>)</w:t>
       </w:r>
@@ -2971,30 +2974,56 @@
         <w:pStyle w:val="Caption"/>
         <w:keepNext/>
       </w:pPr>
-      <w:bookmarkStart w:id="6" w:name="_Ref458513300"/>
+      <w:bookmarkStart w:id="5" w:name="_Ref458513300"/>
       <w:r>
         <w:t xml:space="preserve">Pav. </w:t>
       </w:r>
-      <w:fldSimple w:instr=" STYLEREF 1 \s ">
-        <w:r>
-          <w:rPr>
-            <w:noProof/>
-          </w:rPr>
-          <w:t>1</w:t>
-        </w:r>
-      </w:fldSimple>
+      <w:r>
+        <w:fldChar w:fldCharType="begin"/>
+      </w:r>
+      <w:r>
+        <w:instrText xml:space="preserve"> STYLEREF 1 \s </w:instrText>
+      </w:r>
+      <w:r>
+        <w:fldChar w:fldCharType="separate"/>
+      </w:r>
+      <w:r>
+        <w:rPr>
+          <w:noProof/>
+        </w:rPr>
+        <w:t>1</w:t>
+      </w:r>
+      <w:r>
+        <w:rPr>
+          <w:noProof/>
+        </w:rPr>
+        <w:fldChar w:fldCharType="end"/>
+      </w:r>
       <w:r>
         <w:t>.</w:t>
       </w:r>
-      <w:fldSimple w:instr=" SEQ Pav. \* ARABIC \s 1 ">
-        <w:r>
-          <w:rPr>
-            <w:noProof/>
-          </w:rPr>
-          <w:t>1</w:t>
-        </w:r>
-      </w:fldSimple>
-      <w:bookmarkEnd w:id="6"/>
+      <w:r>
+        <w:fldChar w:fldCharType="begin"/>
+      </w:r>
+      <w:r>
+        <w:instrText xml:space="preserve"> SEQ Pav. \* ARABIC \s 1 </w:instrText>
+      </w:r>
+      <w:r>
+        <w:fldChar w:fldCharType="separate"/>
+      </w:r>
+      <w:r>
+        <w:rPr>
+          <w:noProof/>
+        </w:rPr>
+        <w:t>1</w:t>
+      </w:r>
+      <w:r>
+        <w:rPr>
+          <w:noProof/>
+        </w:rPr>
+        <w:fldChar w:fldCharType="end"/>
+      </w:r>
+      <w:bookmarkEnd w:id="5"/>
       <w:r>
         <w:t xml:space="preserve"> </w:t>
       </w:r>
@@ -3090,11 +3119,11 @@
           <w:numId w:val="9"/>
         </w:numPr>
       </w:pPr>
-      <w:bookmarkStart w:id="7" w:name="_Toc477617468"/>
+      <w:bookmarkStart w:id="6" w:name="_Toc477617468"/>
       <w:r>
         <w:t>Socialinis tinklas Facebook</w:t>
       </w:r>
-      <w:bookmarkEnd w:id="7"/>
+      <w:bookmarkEnd w:id="6"/>
     </w:p>
     <w:p/>
     <w:p>
@@ -3174,27 +3203,14 @@
       <w:r>
         <w:t xml:space="preserve">Pav. </w:t>
       </w:r>
-      <w:r>
-        <w:fldChar w:fldCharType="begin"/>
-      </w:r>
-      <w:r>
-        <w:instrText xml:space="preserve"> SEQ pav. \* ARABIC </w:instrText>
-      </w:r>
-      <w:r>
-        <w:fldChar w:fldCharType="separate"/>
-      </w:r>
-      <w:r>
-        <w:rPr>
-          <w:noProof/>
-        </w:rPr>
-        <w:t>2</w:t>
-      </w:r>
-      <w:r>
-        <w:rPr>
-          <w:noProof/>
-        </w:rPr>
-        <w:fldChar w:fldCharType="end"/>
-      </w:r>
+      <w:fldSimple w:instr=" SEQ pav. \* ARABIC ">
+        <w:r>
+          <w:rPr>
+            <w:noProof/>
+          </w:rPr>
+          <w:t>2</w:t>
+        </w:r>
+      </w:fldSimple>
       <w:r>
         <w:t>.1 Facebook renginio kūrimo langas</w:t>
       </w:r>
@@ -3290,12 +3306,12 @@
           <w:numId w:val="9"/>
         </w:numPr>
       </w:pPr>
-      <w:bookmarkStart w:id="8" w:name="_Toc477617469"/>
+      <w:bookmarkStart w:id="7" w:name="_Toc477617469"/>
       <w:r>
         <w:lastRenderedPageBreak/>
         <w:t>Sistemų palyginimas</w:t>
       </w:r>
-      <w:bookmarkEnd w:id="8"/>
+      <w:bookmarkEnd w:id="7"/>
     </w:p>
     <w:p/>
     <w:tbl>
@@ -3663,11 +3679,11 @@
           <w:numId w:val="22"/>
         </w:numPr>
       </w:pPr>
-      <w:bookmarkStart w:id="9" w:name="_Toc477617470"/>
+      <w:bookmarkStart w:id="8" w:name="_Toc477617470"/>
       <w:r>
         <w:t>Technologijų analizė</w:t>
       </w:r>
-      <w:bookmarkEnd w:id="9"/>
+      <w:bookmarkEnd w:id="8"/>
     </w:p>
     <w:p/>
     <w:p/>
@@ -3675,7 +3691,6 @@
       <w:pPr>
         <w:spacing w:after="200" w:line="276" w:lineRule="auto"/>
         <w:ind w:firstLine="0"/>
-        <w:jc w:val="both"/>
         <w:rPr>
           <w:rFonts w:eastAsiaTheme="majorEastAsia" w:cstheme="majorBidi"/>
           <w:b/>
@@ -3747,47 +3762,80 @@
           <w:numId w:val="22"/>
         </w:numPr>
       </w:pPr>
-      <w:bookmarkStart w:id="10" w:name="_Toc477617471"/>
+      <w:bookmarkStart w:id="9" w:name="_Toc477617471"/>
       <w:r>
         <w:lastRenderedPageBreak/>
         <w:t>Projektas</w:t>
       </w:r>
-      <w:bookmarkEnd w:id="10"/>
+      <w:bookmarkEnd w:id="9"/>
     </w:p>
     <w:p/>
     <w:p>
       <w:r>
-        <w:t xml:space="preserve">&lt;Programinės įrangos kūrimo atveju viskas kaip parodyta žemiau, </w:t>
+        <w:t>&lt;</w:t>
+      </w:r>
+      <w:r>
+        <w:rPr>
+          <w:color w:val="FF0000"/>
+        </w:rPr>
+        <w:t xml:space="preserve">Programinės įrangos kūrimo atveju viskas kaip parodyta žemiau, </w:t>
       </w:r>
       <w:proofErr w:type="spellStart"/>
       <w:r>
+        <w:rPr>
+          <w:color w:val="FF0000"/>
+        </w:rPr>
         <w:t>video</w:t>
       </w:r>
       <w:proofErr w:type="spellEnd"/>
       <w:r>
+        <w:rPr>
+          <w:color w:val="FF0000"/>
+        </w:rPr>
         <w:t xml:space="preserve"> </w:t>
       </w:r>
       <w:r>
+        <w:rPr>
+          <w:color w:val="FF0000"/>
+        </w:rPr>
         <w:t>ar paprasto tinklaraščio</w:t>
       </w:r>
       <w:r>
+        <w:rPr>
+          <w:color w:val="FF0000"/>
+        </w:rPr>
         <w:t xml:space="preserve"> atveju </w:t>
       </w:r>
       <w:r>
+        <w:rPr>
+          <w:color w:val="FF0000"/>
+        </w:rPr>
         <w:t xml:space="preserve">- </w:t>
       </w:r>
       <w:r>
+        <w:rPr>
+          <w:color w:val="FF0000"/>
+        </w:rPr>
         <w:t xml:space="preserve">eskizai ir </w:t>
       </w:r>
       <w:proofErr w:type="spellStart"/>
       <w:r>
+        <w:rPr>
+          <w:color w:val="FF0000"/>
+        </w:rPr>
         <w:t>kadruotės</w:t>
       </w:r>
       <w:proofErr w:type="spellEnd"/>
       <w:r>
+        <w:rPr>
+          <w:color w:val="FF0000"/>
+        </w:rPr>
         <w:t xml:space="preserve">, </w:t>
       </w:r>
       <w:r>
+        <w:rPr>
+          <w:color w:val="FF0000"/>
+        </w:rPr>
         <w:t>turinio valdymo sistemos diegimas, konfigūravimas..&gt;</w:t>
       </w:r>
     </w:p>
@@ -3799,16 +3847,24 @@
           <w:numId w:val="22"/>
         </w:numPr>
       </w:pPr>
-      <w:bookmarkStart w:id="11" w:name="_Toc477617472"/>
+      <w:bookmarkStart w:id="10" w:name="_Toc477617472"/>
       <w:r>
         <w:t>Funkciniai reikalavimai sistemai</w:t>
       </w:r>
-      <w:bookmarkEnd w:id="11"/>
+      <w:bookmarkEnd w:id="10"/>
     </w:p>
     <w:p/>
     <w:p>
       <w:r>
-        <w:t>&lt;Ką sistema galės daryti: įvesti, redaguoti duomenis, prisijungti, trinti, blokuoti...&gt;</w:t>
+        <w:t xml:space="preserve">Sistemoje bus du vartotojų tipai </w:t>
+      </w:r>
+      <w:proofErr w:type="spellStart"/>
+      <w:r>
+        <w:t>t.y</w:t>
+      </w:r>
+      <w:proofErr w:type="spellEnd"/>
+      <w:r>
+        <w:t>. užsiregistravęs vartotojos ir svečias. Svečias galės užsiregistruoti, peržiūrėti sporto renginius, naudotis paieška. Užsiregistravęs vartotojas galės redaguoti savo paskyros informaciją, peržiūrėti sporto renginius, pamėgti sporto renginį, sukurti naują sporto renginį, redaguoti savo sukurtus sporto renginius, juos atšaukti.</w:t>
       </w:r>
     </w:p>
     <w:p>
@@ -3819,16 +3875,16 @@
           <w:numId w:val="22"/>
         </w:numPr>
       </w:pPr>
-      <w:bookmarkStart w:id="12" w:name="_Toc477617473"/>
+      <w:bookmarkStart w:id="11" w:name="_Toc477617473"/>
       <w:r>
         <w:t>Nefunkciniai reikalavimai sistemai</w:t>
       </w:r>
-      <w:bookmarkEnd w:id="12"/>
+      <w:bookmarkEnd w:id="11"/>
     </w:p>
     <w:p/>
     <w:p>
       <w:r>
-        <w:t>&lt;Reikalavimai greitaveikai, saugumui ir t.t.&gt;</w:t>
+        <w:t xml:space="preserve">Norint, kad sistema būtų konkurencinga reikėtų užtikrinti, kad ji būtų prieinama 24 val. per parą. Sistema turi būti saugi, kad nebūtų atskleista informacija apie vartotojos. Sistema turi būti lanksti, kad būtų galima nesunkiai įdiegti naują funkcionalumą.  </w:t>
       </w:r>
     </w:p>
     <w:p>
@@ -3839,11 +3895,11 @@
           <w:numId w:val="22"/>
         </w:numPr>
       </w:pPr>
-      <w:bookmarkStart w:id="13" w:name="_Toc477617474"/>
+      <w:bookmarkStart w:id="12" w:name="_Toc477617474"/>
       <w:r>
         <w:t>Duomenų bazės projektas</w:t>
       </w:r>
-      <w:bookmarkEnd w:id="13"/>
+      <w:bookmarkEnd w:id="12"/>
     </w:p>
     <w:p/>
     <w:p>
@@ -3859,11 +3915,11 @@
           <w:numId w:val="22"/>
         </w:numPr>
       </w:pPr>
-      <w:bookmarkStart w:id="14" w:name="_Toc477617475"/>
+      <w:bookmarkStart w:id="13" w:name="_Toc477617475"/>
       <w:r>
         <w:t>Konteksto diagrama</w:t>
       </w:r>
-      <w:bookmarkEnd w:id="14"/>
+      <w:bookmarkEnd w:id="13"/>
     </w:p>
     <w:p/>
     <w:p>
@@ -3879,11 +3935,12 @@
           <w:numId w:val="22"/>
         </w:numPr>
       </w:pPr>
-      <w:bookmarkStart w:id="15" w:name="_Toc477617476"/>
-      <w:r>
+      <w:bookmarkStart w:id="14" w:name="_Toc477617476"/>
+      <w:r>
+        <w:lastRenderedPageBreak/>
         <w:t>UML diagramos</w:t>
       </w:r>
-      <w:bookmarkEnd w:id="15"/>
+      <w:bookmarkEnd w:id="14"/>
     </w:p>
     <w:p>
       <w:pPr>
@@ -3892,132 +3949,205 @@
           <w:ilvl w:val="2"/>
           <w:numId w:val="22"/>
         </w:numPr>
-      </w:pPr>
-      <w:bookmarkStart w:id="16" w:name="_Toc477617477"/>
+        <w:ind w:firstLine="0"/>
+      </w:pPr>
+      <w:bookmarkStart w:id="15" w:name="_Toc477617477"/>
       <w:r>
         <w:t>Panaudos atvejų diagrama</w:t>
       </w:r>
-      <w:bookmarkEnd w:id="16"/>
+      <w:bookmarkEnd w:id="15"/>
     </w:p>
     <w:p/>
     <w:p>
-      <w:r>
-        <w:t>&lt;t.y. Funkciniai reikalavimai pateikti panaudos atvejų diagrama&gt;</w:t>
-      </w:r>
-    </w:p>
-    <w:p>
-      <w:pPr>
-        <w:pStyle w:val="Heading2"/>
-        <w:numPr>
-          <w:ilvl w:val="2"/>
-          <w:numId w:val="22"/>
-        </w:numPr>
-      </w:pPr>
-      <w:bookmarkStart w:id="17" w:name="_Toc477617478"/>
-      <w:r>
-        <w:t>Klasių diagrama (veiklos diagramos)</w:t>
-      </w:r>
-      <w:bookmarkEnd w:id="17"/>
-    </w:p>
-    <w:p/>
-    <w:p>
-      <w:r>
-        <w:t>&lt;Klasių diagrama, jei yra, jei ne – veiklos diagramos kiekvienam panaudos atvejui&gt;</w:t>
-      </w:r>
-    </w:p>
-    <w:p>
-      <w:pPr>
-        <w:pStyle w:val="Heading2"/>
-        <w:numPr>
-          <w:ilvl w:val="2"/>
-          <w:numId w:val="22"/>
-        </w:numPr>
-      </w:pPr>
-      <w:bookmarkStart w:id="18" w:name="_Toc477617479"/>
-      <w:r>
-        <w:t>Sekų diagramos</w:t>
-      </w:r>
-      <w:bookmarkEnd w:id="18"/>
-    </w:p>
-    <w:p/>
-    <w:p>
-      <w:r>
-        <w:t>&lt;Sistemos sekų diagramos&gt;</w:t>
-      </w:r>
-    </w:p>
-    <w:p>
-      <w:pPr>
-        <w:spacing w:after="200" w:line="276" w:lineRule="auto"/>
-        <w:ind w:firstLine="0"/>
-        <w:rPr>
-          <w:rFonts w:eastAsiaTheme="majorEastAsia" w:cstheme="majorBidi"/>
-          <w:b/>
-          <w:bCs/>
-          <w:sz w:val="28"/>
-          <w:szCs w:val="28"/>
-        </w:rPr>
-      </w:pPr>
-      <w:r>
-        <w:br w:type="page"/>
-      </w:r>
-    </w:p>
-    <w:p>
-      <w:pPr>
-        <w:pStyle w:val="Heading1"/>
-        <w:numPr>
-          <w:ilvl w:val="0"/>
-          <w:numId w:val="22"/>
-        </w:numPr>
-      </w:pPr>
-      <w:bookmarkStart w:id="19" w:name="_Toc477617480"/>
-      <w:r>
-        <w:lastRenderedPageBreak/>
-        <w:t>Vartotojo vadovas</w:t>
-      </w:r>
-      <w:bookmarkEnd w:id="19"/>
-    </w:p>
-    <w:p/>
-    <w:p>
-      <w:r>
-        <w:t>&lt;Turinio kūrimo</w:t>
-      </w:r>
-      <w:r>
-        <w:t xml:space="preserve"> atveju, pateikiami visų įrašų </w:t>
-      </w:r>
-      <w:proofErr w:type="spellStart"/>
-      <w:r>
-        <w:t>ekranvaizdžiai</w:t>
-      </w:r>
-      <w:proofErr w:type="spellEnd"/>
-      <w:r>
-        <w:t xml:space="preserve"> &gt;</w:t>
-      </w:r>
-    </w:p>
-    <w:p/>
-    <w:p>
-      <w:r>
-        <w:t xml:space="preserve">Nuėjus nurodytu adresu svetainėje, atsidaro administratoriaus prisijungimo langas (žr. </w:t>
-      </w:r>
-      <w:fldSimple w:instr=" REF _Ref458512719 ">
-        <w:r>
-          <w:t xml:space="preserve">Pav. </w:t>
-        </w:r>
+      <w:pPr>
+        <w:keepNext/>
+      </w:pPr>
+      <w:r>
+        <w:rPr>
+          <w:noProof/>
+          <w:lang w:eastAsia="lt-LT"/>
+        </w:rPr>
+        <w:drawing>
+          <wp:inline distT="0" distB="0" distL="0" distR="0" wp14:anchorId="0ABBF09F" wp14:editId="16217974">
+            <wp:extent cx="4249595" cy="5890307"/>
+            <wp:effectExtent l="0" t="0" r="0" b="0"/>
+            <wp:docPr id="6" name="Picture 6"/>
+            <wp:cNvGraphicFramePr>
+              <a:graphicFrameLocks xmlns:a="http://schemas.openxmlformats.org/drawingml/2006/main" noChangeAspect="1"/>
+            </wp:cNvGraphicFramePr>
+            <a:graphic xmlns:a="http://schemas.openxmlformats.org/drawingml/2006/main">
+              <a:graphicData uri="http://schemas.openxmlformats.org/drawingml/2006/picture">
+                <pic:pic xmlns:pic="http://schemas.openxmlformats.org/drawingml/2006/picture">
+                  <pic:nvPicPr>
+                    <pic:cNvPr id="1" name=""/>
+                    <pic:cNvPicPr/>
+                  </pic:nvPicPr>
+                  <pic:blipFill>
+                    <a:blip r:embed="rId9"/>
+                    <a:stretch>
+                      <a:fillRect/>
+                    </a:stretch>
+                  </pic:blipFill>
+                  <pic:spPr>
+                    <a:xfrm>
+                      <a:off x="0" y="0"/>
+                      <a:ext cx="4265187" cy="5911918"/>
+                    </a:xfrm>
+                    <a:prstGeom prst="rect">
+                      <a:avLst/>
+                    </a:prstGeom>
+                  </pic:spPr>
+                </pic:pic>
+              </a:graphicData>
+            </a:graphic>
+          </wp:inline>
+        </w:drawing>
+      </w:r>
+    </w:p>
+    <w:p>
+      <w:pPr>
+        <w:pStyle w:val="Caption"/>
+      </w:pPr>
+      <w:fldSimple w:instr=" SEQ pav. \* ARABIC ">
         <w:r>
           <w:rPr>
             <w:noProof/>
           </w:rPr>
           <w:t>3</w:t>
         </w:r>
-        <w:r>
-          <w:t>.</w:t>
-        </w:r>
-        <w:r>
-          <w:rPr>
-            <w:noProof/>
-          </w:rPr>
-          <w:t>1</w:t>
-        </w:r>
       </w:fldSimple>
+      <w:r>
+        <w:t xml:space="preserve"> pav. Panaudos atvejų diagrama</w:t>
+      </w:r>
+      <w:bookmarkStart w:id="16" w:name="_GoBack"/>
+      <w:bookmarkEnd w:id="16"/>
+    </w:p>
+    <w:p>
+      <w:pPr>
+        <w:pStyle w:val="Heading2"/>
+        <w:numPr>
+          <w:ilvl w:val="2"/>
+          <w:numId w:val="22"/>
+        </w:numPr>
+      </w:pPr>
+      <w:bookmarkStart w:id="17" w:name="_Toc477617478"/>
+      <w:r>
+        <w:t>Klasių diagrama (veiklos diagramos)</w:t>
+      </w:r>
+      <w:bookmarkEnd w:id="17"/>
+    </w:p>
+    <w:p/>
+    <w:p>
+      <w:r>
+        <w:t>&lt;Klasių diagrama, jei yra, jei ne – veiklos diagramos kiekvienam panaudos atvejui&gt;</w:t>
+      </w:r>
+    </w:p>
+    <w:p>
+      <w:pPr>
+        <w:pStyle w:val="Heading2"/>
+        <w:numPr>
+          <w:ilvl w:val="2"/>
+          <w:numId w:val="22"/>
+        </w:numPr>
+      </w:pPr>
+      <w:bookmarkStart w:id="18" w:name="_Toc477617479"/>
+      <w:r>
+        <w:t>Sekų diagramos</w:t>
+      </w:r>
+      <w:bookmarkEnd w:id="18"/>
+    </w:p>
+    <w:p/>
+    <w:p>
+      <w:r>
+        <w:t>&lt;Sistemos sekų diagramos&gt;</w:t>
+      </w:r>
+    </w:p>
+    <w:p>
+      <w:pPr>
+        <w:spacing w:after="200" w:line="276" w:lineRule="auto"/>
+        <w:ind w:firstLine="0"/>
+        <w:rPr>
+          <w:rFonts w:eastAsiaTheme="majorEastAsia" w:cstheme="majorBidi"/>
+          <w:b/>
+          <w:bCs/>
+          <w:sz w:val="28"/>
+          <w:szCs w:val="28"/>
+        </w:rPr>
+      </w:pPr>
+      <w:r>
+        <w:br w:type="page"/>
+      </w:r>
+    </w:p>
+    <w:p>
+      <w:pPr>
+        <w:pStyle w:val="Heading1"/>
+        <w:numPr>
+          <w:ilvl w:val="0"/>
+          <w:numId w:val="22"/>
+        </w:numPr>
+      </w:pPr>
+      <w:bookmarkStart w:id="19" w:name="_Toc477617480"/>
+      <w:r>
+        <w:lastRenderedPageBreak/>
+        <w:t>Vartotojo vadovas</w:t>
+      </w:r>
+      <w:bookmarkEnd w:id="19"/>
+    </w:p>
+    <w:p/>
+    <w:p>
+      <w:r>
+        <w:t>&lt;Turinio kūrimo</w:t>
+      </w:r>
+      <w:r>
+        <w:t xml:space="preserve"> atveju, pateikiami visų įrašų </w:t>
+      </w:r>
+      <w:proofErr w:type="spellStart"/>
+      <w:r>
+        <w:t>ekranvaizdžiai</w:t>
+      </w:r>
+      <w:proofErr w:type="spellEnd"/>
+      <w:r>
+        <w:t xml:space="preserve"> &gt;</w:t>
+      </w:r>
+    </w:p>
+    <w:p/>
+    <w:p>
+      <w:r>
+        <w:t xml:space="preserve">Nuėjus nurodytu adresu svetainėje, atsidaro administratoriaus prisijungimo langas (žr. </w:t>
+      </w:r>
+      <w:r>
+        <w:fldChar w:fldCharType="begin"/>
+      </w:r>
+      <w:r>
+        <w:instrText xml:space="preserve"> REF _Ref458512719 </w:instrText>
+      </w:r>
+      <w:r>
+        <w:fldChar w:fldCharType="separate"/>
+      </w:r>
+      <w:r>
+        <w:t xml:space="preserve">Pav. </w:t>
+      </w:r>
+      <w:r>
+        <w:rPr>
+          <w:noProof/>
+        </w:rPr>
+        <w:t>3</w:t>
+      </w:r>
+      <w:r>
+        <w:t>.</w:t>
+      </w:r>
+      <w:r>
+        <w:rPr>
+          <w:noProof/>
+        </w:rPr>
+        <w:t>1</w:t>
+      </w:r>
+      <w:r>
+        <w:rPr>
+          <w:noProof/>
+        </w:rPr>
+        <w:fldChar w:fldCharType="end"/>
+      </w:r>
       <w:r>
         <w:t>)</w:t>
       </w:r>
@@ -4047,7 +4177,7 @@
                     </pic:cNvPicPr>
                   </pic:nvPicPr>
                   <pic:blipFill>
-                    <a:blip r:embed="rId9">
+                    <a:blip r:embed="rId10">
                       <a:extLst>
                         <a:ext uri="{28A0092B-C50C-407E-A947-70E740481C1C}">
                           <a14:useLocalDpi xmlns:a14="http://schemas.microsoft.com/office/drawing/2010/main" val="0"/>
@@ -4088,25 +4218,51 @@
       <w:r>
         <w:t xml:space="preserve">Pav. </w:t>
       </w:r>
-      <w:fldSimple w:instr=" STYLEREF 1 \s ">
-        <w:r>
-          <w:rPr>
-            <w:noProof/>
-          </w:rPr>
-          <w:t>3</w:t>
-        </w:r>
-      </w:fldSimple>
+      <w:r>
+        <w:fldChar w:fldCharType="begin"/>
+      </w:r>
+      <w:r>
+        <w:instrText xml:space="preserve"> STYLEREF 1 \s </w:instrText>
+      </w:r>
+      <w:r>
+        <w:fldChar w:fldCharType="separate"/>
+      </w:r>
+      <w:r>
+        <w:rPr>
+          <w:noProof/>
+        </w:rPr>
+        <w:t>3</w:t>
+      </w:r>
+      <w:r>
+        <w:rPr>
+          <w:noProof/>
+        </w:rPr>
+        <w:fldChar w:fldCharType="end"/>
+      </w:r>
       <w:r>
         <w:t>.</w:t>
       </w:r>
-      <w:fldSimple w:instr=" SEQ Pav. \* ARABIC \s 1 ">
-        <w:r>
-          <w:rPr>
-            <w:noProof/>
-          </w:rPr>
-          <w:t>1</w:t>
-        </w:r>
-      </w:fldSimple>
+      <w:r>
+        <w:fldChar w:fldCharType="begin"/>
+      </w:r>
+      <w:r>
+        <w:instrText xml:space="preserve"> SEQ Pav. \* ARABIC \s 1 </w:instrText>
+      </w:r>
+      <w:r>
+        <w:fldChar w:fldCharType="separate"/>
+      </w:r>
+      <w:r>
+        <w:rPr>
+          <w:noProof/>
+        </w:rPr>
+        <w:t>1</w:t>
+      </w:r>
+      <w:r>
+        <w:rPr>
+          <w:noProof/>
+        </w:rPr>
+        <w:fldChar w:fldCharType="end"/>
+      </w:r>
       <w:bookmarkEnd w:id="20"/>
       <w:r>
         <w:t xml:space="preserve"> </w:t>
@@ -6446,10 +6602,11 @@
   <w:style w:type="paragraph" w:default="1" w:styleId="Normal">
     <w:name w:val="Normal"/>
     <w:qFormat/>
-    <w:rsid w:val="001627D1"/>
+    <w:rsid w:val="00EA0326"/>
     <w:pPr>
       <w:spacing w:after="0" w:line="240" w:lineRule="auto"/>
       <w:ind w:firstLine="601"/>
+      <w:jc w:val="both"/>
     </w:pPr>
     <w:rPr>
       <w:rFonts w:ascii="Times New Roman" w:hAnsi="Times New Roman"/>
@@ -7680,7 +7837,7 @@
 </file>
 
 <file path=customXml/itemProps1.xml><?xml version="1.0" encoding="utf-8"?>
-<ds:datastoreItem xmlns:ds="http://schemas.openxmlformats.org/officeDocument/2006/customXml" ds:itemID="{2B441D8E-3C09-48B0-9872-F82B9C9C141B}">
+<ds:datastoreItem xmlns:ds="http://schemas.openxmlformats.org/officeDocument/2006/customXml" ds:itemID="{A4029AA3-061A-42E7-854D-D85B6D208495}">
   <ds:schemaRefs>
     <ds:schemaRef ds:uri="http://schemas.openxmlformats.org/officeDocument/2006/bibliography"/>
   </ds:schemaRefs>

</xml_diff>